<commit_message>
Update Exit interview Answers.docx
</commit_message>
<xml_diff>
--- a/Exit interview Answers.docx
+++ b/Exit interview Answers.docx
@@ -447,53 +447,445 @@
           <w:szCs w:val="20"/>
           <w:lang w:val="en-US"/>
         </w:rPr>
-        <w:t>There’s no doubt that you learned a great deal about your field while you were at your placement.</w:t>
-      </w:r>
-      <w:r>
-        <w:rPr>
-          <w:rFonts w:ascii="Times New Roman" w:hAnsi="Times New Roman" w:cs="Times New Roman"/>
-          <w:b/>
-          <w:bCs/>
-          <w:szCs w:val="20"/>
-          <w:lang w:val="en-US"/>
-        </w:rPr>
-        <w:t xml:space="preserve"> </w:t>
-      </w:r>
-      <w:r>
-        <w:rPr>
-          <w:rFonts w:ascii="Times New Roman" w:hAnsi="Times New Roman" w:cs="Times New Roman"/>
-          <w:b/>
-          <w:bCs/>
-          <w:szCs w:val="20"/>
-          <w:lang w:val="en-US"/>
-        </w:rPr>
-        <w:t>What have you discovered about yourself with respect to your career planning that you were unaware of before the placement began?</w:t>
+        <w:t>There’s no doubt that you learned a great deal about your field while you were at your placement. What have you discovered about yourself with respect to your career planning that you were unaware of before the placement began?</w:t>
+      </w:r>
+    </w:p>
+    <w:p>
+      <w:pPr>
+        <w:pStyle w:val="a3"/>
+        <w:numPr>
+          <w:ilvl w:val="1"/>
+          <w:numId w:val="1"/>
+        </w:numPr>
+        <w:ind w:leftChars="0"/>
+        <w:rPr>
+          <w:rFonts w:ascii="Times New Roman" w:hAnsi="Times New Roman" w:cs="Times New Roman" w:hint="eastAsia"/>
+          <w:szCs w:val="20"/>
+          <w:lang w:val="en-US"/>
+        </w:rPr>
+      </w:pPr>
+      <w:r>
+        <w:rPr>
+          <w:rFonts w:ascii="Times New Roman" w:hAnsi="Times New Roman" w:cs="Times New Roman"/>
+          <w:szCs w:val="20"/>
+          <w:lang w:val="en-US"/>
+        </w:rPr>
+        <w:t xml:space="preserve">I had chances to ask my coworkers about post-secondary educations they took or planning to take. I thought that I have to graduate related courses to be an IT manager or programmer. However, some of the coworkers have graduated for totally different areas and still became an IT manager. Also, they advised me that coop can be beneficial for both my learning </w:t>
+      </w:r>
+      <w:r>
+        <w:rPr>
+          <w:rFonts w:ascii="Times New Roman" w:hAnsi="Times New Roman" w:cs="Times New Roman"/>
+          <w:szCs w:val="20"/>
+          <w:lang w:val="en-US"/>
+        </w:rPr>
+        <w:t>skills and</w:t>
+      </w:r>
+      <w:r>
+        <w:rPr>
+          <w:rFonts w:ascii="Times New Roman" w:hAnsi="Times New Roman" w:cs="Times New Roman"/>
+          <w:szCs w:val="20"/>
+          <w:lang w:val="en-US"/>
+        </w:rPr>
+        <w:t xml:space="preserve"> getting employed in the future.</w:t>
+      </w:r>
+    </w:p>
+    <w:p>
+      <w:pPr>
+        <w:widowControl/>
+        <w:numPr>
+          <w:ilvl w:val="0"/>
+          <w:numId w:val="1"/>
+        </w:numPr>
+        <w:wordWrap/>
+        <w:autoSpaceDE/>
+        <w:autoSpaceDN/>
+        <w:jc w:val="left"/>
+        <w:rPr>
+          <w:rFonts w:ascii="Times New Roman" w:hAnsi="Times New Roman" w:cs="Times New Roman"/>
+          <w:b/>
+          <w:bCs/>
+          <w:szCs w:val="20"/>
+          <w:lang w:val="en-US"/>
+        </w:rPr>
+      </w:pPr>
+      <w:r>
+        <w:rPr>
+          <w:rFonts w:ascii="Times New Roman" w:hAnsi="Times New Roman" w:cs="Times New Roman"/>
+          <w:b/>
+          <w:bCs/>
+          <w:szCs w:val="20"/>
+          <w:lang w:val="en-US"/>
+        </w:rPr>
+        <w:t>What effect has the placement had on your future career plans?</w:t>
+      </w:r>
+    </w:p>
+    <w:p>
+      <w:pPr>
+        <w:pStyle w:val="a3"/>
+        <w:widowControl/>
+        <w:numPr>
+          <w:ilvl w:val="1"/>
+          <w:numId w:val="1"/>
+        </w:numPr>
+        <w:wordWrap/>
+        <w:autoSpaceDE/>
+        <w:autoSpaceDN/>
+        <w:ind w:leftChars="0"/>
+        <w:jc w:val="left"/>
+        <w:rPr>
+          <w:rFonts w:ascii="Times New Roman" w:hAnsi="Times New Roman" w:cs="Times New Roman" w:hint="eastAsia"/>
+          <w:szCs w:val="20"/>
+          <w:lang w:val="en-US"/>
+        </w:rPr>
+      </w:pPr>
+      <w:r>
+        <w:rPr>
+          <w:rFonts w:ascii="Times New Roman" w:hAnsi="Times New Roman" w:cs="Times New Roman"/>
+          <w:szCs w:val="20"/>
+          <w:lang w:val="en-US"/>
+        </w:rPr>
+        <w:t>I was planning to</w:t>
+      </w:r>
+      <w:r>
+        <w:rPr>
+          <w:rFonts w:ascii="Times New Roman" w:hAnsi="Times New Roman" w:cs="Times New Roman"/>
+          <w:szCs w:val="20"/>
+          <w:lang w:val="en-US"/>
+        </w:rPr>
+        <w:t xml:space="preserve"> apply </w:t>
+      </w:r>
+      <w:r>
+        <w:rPr>
+          <w:rFonts w:ascii="Times New Roman" w:hAnsi="Times New Roman" w:cs="Times New Roman"/>
+          <w:szCs w:val="20"/>
+          <w:lang w:val="en-US"/>
+        </w:rPr>
+        <w:t>to software engineering and computer science courses</w:t>
+      </w:r>
+      <w:r>
+        <w:rPr>
+          <w:rFonts w:ascii="Times New Roman" w:hAnsi="Times New Roman" w:cs="Times New Roman"/>
+          <w:szCs w:val="20"/>
+          <w:lang w:val="en-US"/>
+        </w:rPr>
+        <w:t xml:space="preserve"> for university application. </w:t>
+      </w:r>
+      <w:r>
+        <w:rPr>
+          <w:rFonts w:ascii="Times New Roman" w:hAnsi="Times New Roman" w:cs="Times New Roman"/>
+          <w:szCs w:val="20"/>
+          <w:lang w:val="en-US"/>
+        </w:rPr>
+        <w:t xml:space="preserve">However, </w:t>
+      </w:r>
+      <w:r>
+        <w:rPr>
+          <w:rFonts w:ascii="Times New Roman" w:hAnsi="Times New Roman" w:cs="Times New Roman"/>
+          <w:szCs w:val="20"/>
+          <w:lang w:val="en-US"/>
+        </w:rPr>
+        <w:t xml:space="preserve">I had no experience </w:t>
+      </w:r>
+      <w:r>
+        <w:rPr>
+          <w:rFonts w:ascii="Times New Roman" w:hAnsi="Times New Roman" w:cs="Times New Roman"/>
+          <w:szCs w:val="20"/>
+          <w:lang w:val="en-US"/>
+        </w:rPr>
+        <w:t xml:space="preserve">in certain areas in programming. </w:t>
+      </w:r>
+      <w:r>
+        <w:rPr>
+          <w:rFonts w:ascii="Times New Roman" w:hAnsi="Times New Roman" w:cs="Times New Roman"/>
+          <w:szCs w:val="20"/>
+          <w:lang w:val="en-US"/>
+        </w:rPr>
+        <w:t>At my placement</w:t>
+      </w:r>
+      <w:r>
+        <w:rPr>
+          <w:rFonts w:ascii="Times New Roman" w:hAnsi="Times New Roman" w:cs="Times New Roman"/>
+          <w:szCs w:val="20"/>
+          <w:lang w:val="en-US"/>
+        </w:rPr>
+        <w:t xml:space="preserve">, </w:t>
+      </w:r>
+      <w:r>
+        <w:rPr>
+          <w:rFonts w:ascii="Times New Roman" w:hAnsi="Times New Roman" w:cs="Times New Roman"/>
+          <w:szCs w:val="20"/>
+          <w:lang w:val="en-US"/>
+        </w:rPr>
+        <w:t xml:space="preserve">I was able to experience and try the programming parts that I haven’t </w:t>
+      </w:r>
+      <w:r>
+        <w:rPr>
+          <w:rFonts w:ascii="Times New Roman" w:hAnsi="Times New Roman" w:cs="Times New Roman"/>
+          <w:szCs w:val="20"/>
+          <w:lang w:val="en-US"/>
+        </w:rPr>
+        <w:t xml:space="preserve">experienced before. </w:t>
+      </w:r>
+      <w:r>
+        <w:rPr>
+          <w:rFonts w:ascii="Times New Roman" w:hAnsi="Times New Roman" w:cs="Times New Roman"/>
+          <w:szCs w:val="20"/>
+          <w:lang w:val="en-US"/>
+        </w:rPr>
+        <w:t xml:space="preserve">I enjoyed that part too. Therefore, my placement </w:t>
+      </w:r>
+      <w:r>
+        <w:rPr>
+          <w:rFonts w:ascii="Times New Roman" w:hAnsi="Times New Roman" w:cs="Times New Roman"/>
+          <w:szCs w:val="20"/>
+          <w:lang w:val="en-US"/>
+        </w:rPr>
+        <w:t xml:space="preserve">helped me </w:t>
+      </w:r>
+      <w:r>
+        <w:rPr>
+          <w:rFonts w:ascii="Times New Roman" w:hAnsi="Times New Roman" w:cs="Times New Roman"/>
+          <w:szCs w:val="20"/>
+          <w:lang w:val="en-US"/>
+        </w:rPr>
+        <w:t xml:space="preserve">ensure my </w:t>
+      </w:r>
+      <w:r>
+        <w:rPr>
+          <w:rFonts w:ascii="Times New Roman" w:hAnsi="Times New Roman" w:cs="Times New Roman"/>
+          <w:szCs w:val="20"/>
+          <w:lang w:val="en-US"/>
+        </w:rPr>
+        <w:t xml:space="preserve">future career plans by </w:t>
+      </w:r>
+      <w:r>
+        <w:rPr>
+          <w:rFonts w:ascii="Times New Roman" w:hAnsi="Times New Roman" w:cs="Times New Roman"/>
+          <w:szCs w:val="20"/>
+          <w:lang w:val="en-US"/>
+        </w:rPr>
+        <w:t xml:space="preserve">letting me know that </w:t>
+      </w:r>
+      <w:r>
+        <w:rPr>
+          <w:rFonts w:ascii="Times New Roman" w:hAnsi="Times New Roman" w:cs="Times New Roman"/>
+          <w:szCs w:val="20"/>
+          <w:lang w:val="en-US"/>
+        </w:rPr>
+        <w:t>I like the programming more than I was realizing.</w:t>
+      </w:r>
+    </w:p>
+    <w:p>
+      <w:pPr>
+        <w:widowControl/>
+        <w:numPr>
+          <w:ilvl w:val="0"/>
+          <w:numId w:val="1"/>
+        </w:numPr>
+        <w:wordWrap/>
+        <w:autoSpaceDE/>
+        <w:autoSpaceDN/>
+        <w:jc w:val="left"/>
+        <w:rPr>
+          <w:rFonts w:ascii="Times New Roman" w:hAnsi="Times New Roman" w:cs="Times New Roman"/>
+          <w:szCs w:val="20"/>
+          <w:lang w:val="en-US"/>
+        </w:rPr>
+      </w:pPr>
+      <w:r>
+        <w:rPr>
+          <w:rFonts w:ascii="Times New Roman" w:hAnsi="Times New Roman" w:cs="Times New Roman" w:hint="eastAsia"/>
+          <w:b/>
+          <w:bCs/>
+          <w:szCs w:val="20"/>
+          <w:lang w:val="en-US"/>
+        </w:rPr>
+        <w:t>I</w:t>
+      </w:r>
+      <w:r>
+        <w:rPr>
+          <w:rFonts w:ascii="Times New Roman" w:hAnsi="Times New Roman" w:cs="Times New Roman"/>
+          <w:b/>
+          <w:bCs/>
+          <w:szCs w:val="20"/>
+          <w:lang w:val="en-US"/>
+        </w:rPr>
+        <w:t xml:space="preserve">f you had the chance to speak with the next student who will be going to your placement, </w:t>
+      </w:r>
+      <w:r>
+        <w:rPr>
+          <w:rFonts w:ascii="Times New Roman" w:hAnsi="Times New Roman" w:cs="Times New Roman"/>
+          <w:b/>
+          <w:bCs/>
+          <w:szCs w:val="20"/>
+          <w:lang w:val="en-US"/>
+        </w:rPr>
+        <w:t>what advice might you pass on?</w:t>
+      </w:r>
+    </w:p>
+    <w:p>
+      <w:pPr>
+        <w:widowControl/>
+        <w:numPr>
+          <w:ilvl w:val="1"/>
+          <w:numId w:val="1"/>
+        </w:numPr>
+        <w:wordWrap/>
+        <w:autoSpaceDE/>
+        <w:autoSpaceDN/>
+        <w:jc w:val="left"/>
+        <w:rPr>
+          <w:rFonts w:ascii="Times New Roman" w:hAnsi="Times New Roman" w:cs="Times New Roman" w:hint="eastAsia"/>
+          <w:szCs w:val="20"/>
+          <w:lang w:val="en-US"/>
+        </w:rPr>
+      </w:pPr>
+      <w:r>
+        <w:rPr>
+          <w:rFonts w:ascii="Times New Roman" w:hAnsi="Times New Roman" w:cs="Times New Roman"/>
+          <w:szCs w:val="20"/>
+          <w:lang w:val="en-US"/>
+        </w:rPr>
+        <w:t>I want to tell that person</w:t>
+      </w:r>
+      <w:r>
+        <w:rPr>
+          <w:rFonts w:ascii="Times New Roman" w:hAnsi="Times New Roman" w:cs="Times New Roman"/>
+          <w:szCs w:val="20"/>
+          <w:lang w:val="en-US"/>
+        </w:rPr>
+        <w:t xml:space="preserve"> to gain some experience in programming area </w:t>
+      </w:r>
+      <w:r>
+        <w:rPr>
+          <w:rFonts w:ascii="Times New Roman" w:hAnsi="Times New Roman" w:cs="Times New Roman"/>
+          <w:szCs w:val="20"/>
+          <w:lang w:val="en-US"/>
+        </w:rPr>
+        <w:t xml:space="preserve">before </w:t>
+      </w:r>
+      <w:r>
+        <w:rPr>
+          <w:rFonts w:ascii="Times New Roman" w:hAnsi="Times New Roman" w:cs="Times New Roman"/>
+          <w:szCs w:val="20"/>
+          <w:lang w:val="en-US"/>
+        </w:rPr>
+        <w:t>starting the coop.</w:t>
+      </w:r>
+      <w:r>
+        <w:rPr>
+          <w:rFonts w:ascii="Times New Roman" w:hAnsi="Times New Roman" w:cs="Times New Roman"/>
+          <w:szCs w:val="20"/>
+          <w:lang w:val="en-US"/>
+        </w:rPr>
+        <w:t xml:space="preserve"> When I started working at my placement, </w:t>
+      </w:r>
+      <w:r>
+        <w:rPr>
+          <w:rFonts w:ascii="Times New Roman" w:hAnsi="Times New Roman" w:cs="Times New Roman"/>
+          <w:szCs w:val="20"/>
+          <w:lang w:val="en-US"/>
+        </w:rPr>
+        <w:t xml:space="preserve">I had to start programming </w:t>
+      </w:r>
+      <w:r>
+        <w:rPr>
+          <w:rFonts w:ascii="Times New Roman" w:hAnsi="Times New Roman" w:cs="Times New Roman"/>
+          <w:szCs w:val="20"/>
+          <w:lang w:val="en-US"/>
+        </w:rPr>
+        <w:t>right away</w:t>
+      </w:r>
+      <w:r>
+        <w:rPr>
+          <w:rFonts w:ascii="Times New Roman" w:hAnsi="Times New Roman" w:cs="Times New Roman"/>
+          <w:szCs w:val="20"/>
+          <w:lang w:val="en-US"/>
+        </w:rPr>
+        <w:t xml:space="preserve">. </w:t>
+      </w:r>
+      <w:r>
+        <w:rPr>
+          <w:rFonts w:ascii="Times New Roman" w:hAnsi="Times New Roman" w:cs="Times New Roman"/>
+          <w:szCs w:val="20"/>
+          <w:lang w:val="en-US"/>
+        </w:rPr>
+        <w:t>It will be very benefi</w:t>
+      </w:r>
+      <w:r>
+        <w:rPr>
+          <w:rFonts w:ascii="Times New Roman" w:hAnsi="Times New Roman" w:cs="Times New Roman"/>
+          <w:szCs w:val="20"/>
+          <w:lang w:val="en-US"/>
+        </w:rPr>
+        <w:t>c</w:t>
+      </w:r>
+      <w:r>
+        <w:rPr>
+          <w:rFonts w:ascii="Times New Roman" w:hAnsi="Times New Roman" w:cs="Times New Roman"/>
+          <w:szCs w:val="20"/>
+          <w:lang w:val="en-US"/>
+        </w:rPr>
+        <w:t xml:space="preserve">ial </w:t>
+      </w:r>
+      <w:r>
+        <w:rPr>
+          <w:rFonts w:ascii="Times New Roman" w:hAnsi="Times New Roman" w:cs="Times New Roman"/>
+          <w:szCs w:val="20"/>
+          <w:lang w:val="en-US"/>
+        </w:rPr>
+        <w:t xml:space="preserve">to have experience </w:t>
+      </w:r>
+      <w:r>
+        <w:rPr>
+          <w:rFonts w:ascii="Times New Roman" w:hAnsi="Times New Roman" w:cs="Times New Roman"/>
+          <w:szCs w:val="20"/>
+          <w:lang w:val="en-US"/>
+        </w:rPr>
+        <w:t xml:space="preserve">in </w:t>
+      </w:r>
+      <w:r>
+        <w:rPr>
+          <w:rFonts w:ascii="Times New Roman" w:hAnsi="Times New Roman" w:cs="Times New Roman"/>
+          <w:szCs w:val="20"/>
+          <w:lang w:val="en-US"/>
+        </w:rPr>
+        <w:t xml:space="preserve">especially </w:t>
+      </w:r>
+      <w:r>
+        <w:rPr>
+          <w:rFonts w:ascii="Times New Roman" w:hAnsi="Times New Roman" w:cs="Times New Roman"/>
+          <w:szCs w:val="20"/>
+          <w:lang w:val="en-US"/>
+        </w:rPr>
+        <w:t xml:space="preserve">web </w:t>
+      </w:r>
+      <w:r>
+        <w:rPr>
+          <w:rFonts w:ascii="Times New Roman" w:hAnsi="Times New Roman" w:cs="Times New Roman"/>
+          <w:szCs w:val="20"/>
+          <w:lang w:val="en-US"/>
+        </w:rPr>
+        <w:t xml:space="preserve">programming </w:t>
+      </w:r>
+      <w:r>
+        <w:rPr>
+          <w:rFonts w:ascii="Times New Roman" w:hAnsi="Times New Roman" w:cs="Times New Roman"/>
+          <w:szCs w:val="20"/>
+          <w:lang w:val="en-US"/>
+        </w:rPr>
+        <w:t xml:space="preserve">to </w:t>
+      </w:r>
+      <w:r>
+        <w:rPr>
+          <w:rFonts w:ascii="Times New Roman" w:hAnsi="Times New Roman" w:cs="Times New Roman"/>
+          <w:szCs w:val="20"/>
+          <w:lang w:val="en-US"/>
+        </w:rPr>
+        <w:t>start coop at my placement.</w:t>
       </w:r>
       <w:bookmarkStart w:id="0" w:name="_GoBack"/>
       <w:bookmarkEnd w:id="0"/>
-    </w:p>
-    <w:p>
-      <w:pPr>
-        <w:pStyle w:val="a3"/>
-        <w:numPr>
-          <w:ilvl w:val="1"/>
-          <w:numId w:val="1"/>
-        </w:numPr>
-        <w:ind w:leftChars="0"/>
-        <w:rPr>
-          <w:rFonts w:ascii="Times New Roman" w:hAnsi="Times New Roman" w:cs="Times New Roman" w:hint="eastAsia"/>
-          <w:szCs w:val="20"/>
-          <w:lang w:val="en-US"/>
-        </w:rPr>
-      </w:pPr>
-      <w:r>
-        <w:rPr>
-          <w:rFonts w:ascii="Times New Roman" w:hAnsi="Times New Roman" w:cs="Times New Roman"/>
-          <w:szCs w:val="20"/>
-          <w:lang w:val="en-US"/>
-        </w:rPr>
-        <w:t>I have to work on my English skills and effective thinking skills. I was unable to describe several concepts to coworkers to ask question, and I have approached the given task in inefficient ways.</w:t>
-      </w:r>
     </w:p>
     <w:sectPr>
       <w:pgSz w:w="12240" w:h="15840"/>

</xml_diff>